<commit_message>
skrevet cirkus ferdig tekst
</commit_message>
<xml_diff>
--- a/ObligDel2.docx
+++ b/ObligDel2.docx
@@ -33,332 +33,220 @@
           <w:sz w:val="24"/>
           <w:szCs w:val="24"/>
         </w:rPr>
-        <w:t xml:space="preserve">Qaf006 </w:t>
-      </w:r>
-      <w:proofErr w:type="spellStart"/>
-      <w:r>
-        <w:rPr>
-          <w:b/>
-          <w:sz w:val="24"/>
-          <w:szCs w:val="24"/>
-        </w:rPr>
-        <w:t>etc</w:t>
-      </w:r>
-      <w:proofErr w:type="spellEnd"/>
-    </w:p>
-    <w:p>
-      <w:pPr>
-        <w:rPr>
-          <w:b/>
-          <w:sz w:val="24"/>
-          <w:szCs w:val="24"/>
-        </w:rPr>
-      </w:pPr>
-      <w:r>
-        <w:rPr>
-          <w:b/>
-          <w:sz w:val="24"/>
-          <w:szCs w:val="24"/>
-        </w:rPr>
-        <w:t>Toaletter.html</w:t>
-      </w:r>
-    </w:p>
-    <w:p>
-      <w:pPr>
-        <w:rPr>
-          <w:sz w:val="24"/>
-          <w:szCs w:val="24"/>
-        </w:rPr>
-      </w:pPr>
-      <w:r>
-        <w:rPr>
-          <w:sz w:val="24"/>
-          <w:szCs w:val="24"/>
-        </w:rPr>
-        <w:t xml:space="preserve">Link til </w:t>
-      </w:r>
-      <w:proofErr w:type="spellStart"/>
-      <w:r>
-        <w:rPr>
-          <w:sz w:val="24"/>
-          <w:szCs w:val="24"/>
-        </w:rPr>
-        <w:t>wildboy</w:t>
-      </w:r>
-      <w:proofErr w:type="spellEnd"/>
-      <w:r>
-        <w:rPr>
-          <w:sz w:val="24"/>
-          <w:szCs w:val="24"/>
-        </w:rPr>
-        <w:t xml:space="preserve"> serveren</w:t>
-      </w:r>
-    </w:p>
-    <w:p>
-      <w:pPr>
-        <w:rPr>
-          <w:sz w:val="24"/>
-          <w:szCs w:val="24"/>
-        </w:rPr>
-      </w:pPr>
-      <w:r>
-        <w:rPr>
-          <w:sz w:val="24"/>
-          <w:szCs w:val="24"/>
-        </w:rPr>
-        <w:t xml:space="preserve">Det første som ble gjort var å endre html slik at undersiden avansert søk ble lagt til med valgmulighetene som er spesifisert i oppgaven. Deretter rensket vi kode som ikke lengre skal tas i bruk, for eksempel å fjerne markørene på scriptet vi lagde til del 1 og endre litt html kode slik at siden er nå lagt for kule utesteder og offentlige toaletter. Så ble </w:t>
-      </w:r>
-      <w:proofErr w:type="spellStart"/>
-      <w:r>
-        <w:rPr>
-          <w:sz w:val="24"/>
-          <w:szCs w:val="24"/>
-        </w:rPr>
-        <w:t>CSS’en</w:t>
-      </w:r>
-      <w:proofErr w:type="spellEnd"/>
-      <w:r>
-        <w:rPr>
-          <w:sz w:val="24"/>
-          <w:szCs w:val="24"/>
-        </w:rPr>
-        <w:t xml:space="preserve"> endret slik at hver side tar i bruk </w:t>
-      </w:r>
-      <w:proofErr w:type="spellStart"/>
-      <w:r>
-        <w:rPr>
-          <w:sz w:val="24"/>
-          <w:szCs w:val="24"/>
-        </w:rPr>
-        <w:t>flex</w:t>
-      </w:r>
-      <w:proofErr w:type="spellEnd"/>
-      <w:r>
-        <w:rPr>
-          <w:sz w:val="24"/>
-          <w:szCs w:val="24"/>
-        </w:rPr>
-        <w:t xml:space="preserve">, med kolonne eller </w:t>
-      </w:r>
-      <w:proofErr w:type="spellStart"/>
-      <w:r>
-        <w:rPr>
-          <w:sz w:val="24"/>
-          <w:szCs w:val="24"/>
-        </w:rPr>
-        <w:t>wrap</w:t>
-      </w:r>
-      <w:proofErr w:type="spellEnd"/>
-      <w:r>
-        <w:rPr>
-          <w:sz w:val="24"/>
-          <w:szCs w:val="24"/>
-        </w:rPr>
-        <w:t xml:space="preserve">.  For øyeblikket er alt også sentrert.  Det er også et par media </w:t>
-      </w:r>
-      <w:proofErr w:type="spellStart"/>
-      <w:r>
-        <w:rPr>
-          <w:sz w:val="24"/>
-          <w:szCs w:val="24"/>
-        </w:rPr>
-        <w:t>queries</w:t>
-      </w:r>
-      <w:proofErr w:type="spellEnd"/>
-      <w:r>
-        <w:rPr>
-          <w:sz w:val="24"/>
-          <w:szCs w:val="24"/>
-        </w:rPr>
-        <w:t xml:space="preserve"> hvor den ene k</w:t>
-      </w:r>
-      <w:r>
-        <w:rPr>
-          <w:sz w:val="24"/>
-          <w:szCs w:val="24"/>
-        </w:rPr>
-        <w:t xml:space="preserve">assen får en </w:t>
-      </w:r>
-      <w:proofErr w:type="spellStart"/>
-      <w:proofErr w:type="gramStart"/>
-      <w:r>
-        <w:rPr>
-          <w:sz w:val="24"/>
-          <w:szCs w:val="24"/>
-        </w:rPr>
-        <w:t>display:block</w:t>
-      </w:r>
-      <w:proofErr w:type="spellEnd"/>
-      <w:proofErr w:type="gramEnd"/>
-      <w:r>
-        <w:rPr>
-          <w:sz w:val="24"/>
-          <w:szCs w:val="24"/>
-        </w:rPr>
-        <w:t xml:space="preserve"> på </w:t>
-      </w:r>
-      <w:r>
-        <w:rPr>
-          <w:sz w:val="24"/>
-          <w:szCs w:val="24"/>
-        </w:rPr>
-        <w:t xml:space="preserve"> 700px slik at </w:t>
-      </w:r>
-      <w:proofErr w:type="spellStart"/>
-      <w:r>
-        <w:rPr>
-          <w:sz w:val="24"/>
-          <w:szCs w:val="24"/>
-        </w:rPr>
-        <w:t>flex</w:t>
-      </w:r>
-      <w:proofErr w:type="spellEnd"/>
-      <w:r>
-        <w:rPr>
-          <w:sz w:val="24"/>
-          <w:szCs w:val="24"/>
-        </w:rPr>
-        <w:t xml:space="preserve"> fjernes på «mer info om utesteder» og kartet får mindre </w:t>
-      </w:r>
-      <w:proofErr w:type="spellStart"/>
-      <w:r>
-        <w:rPr>
-          <w:sz w:val="24"/>
-          <w:szCs w:val="24"/>
-        </w:rPr>
-        <w:t>height</w:t>
-      </w:r>
-      <w:proofErr w:type="spellEnd"/>
-      <w:r>
-        <w:rPr>
-          <w:sz w:val="24"/>
-          <w:szCs w:val="24"/>
-        </w:rPr>
-        <w:t xml:space="preserve"> slik at det tilpasses</w:t>
-      </w:r>
-      <w:r>
-        <w:rPr>
-          <w:sz w:val="24"/>
-          <w:szCs w:val="24"/>
-        </w:rPr>
-        <w:t xml:space="preserve">. </w:t>
-      </w:r>
-      <w:r>
-        <w:rPr>
-          <w:sz w:val="24"/>
-          <w:szCs w:val="24"/>
-        </w:rPr>
-        <w:t xml:space="preserve"> Navigasjonen sin </w:t>
-      </w:r>
-      <w:proofErr w:type="spellStart"/>
-      <w:r>
-        <w:rPr>
-          <w:sz w:val="24"/>
-          <w:szCs w:val="24"/>
-        </w:rPr>
-        <w:t>padding</w:t>
-      </w:r>
-      <w:proofErr w:type="spellEnd"/>
-      <w:r>
-        <w:rPr>
-          <w:sz w:val="24"/>
-          <w:szCs w:val="24"/>
-        </w:rPr>
-        <w:t xml:space="preserve"> blir også endret hvor </w:t>
-      </w:r>
-      <w:proofErr w:type="spellStart"/>
-      <w:r>
-        <w:rPr>
-          <w:sz w:val="24"/>
-          <w:szCs w:val="24"/>
-        </w:rPr>
-        <w:t>paddingen</w:t>
-      </w:r>
-      <w:proofErr w:type="spellEnd"/>
-      <w:r>
-        <w:rPr>
-          <w:sz w:val="24"/>
-          <w:szCs w:val="24"/>
-        </w:rPr>
-        <w:t xml:space="preserve"> til bunnen og a-</w:t>
-      </w:r>
-      <w:r>
-        <w:rPr>
-          <w:sz w:val="24"/>
-          <w:szCs w:val="24"/>
-        </w:rPr>
-        <w:t>tagene</w:t>
-      </w:r>
-      <w:r>
-        <w:rPr>
-          <w:sz w:val="24"/>
-          <w:szCs w:val="24"/>
-        </w:rPr>
-        <w:t xml:space="preserve"> sin margin til høyre minskes.</w:t>
-      </w:r>
-    </w:p>
-    <w:p>
-      <w:pPr>
-        <w:rPr>
-          <w:sz w:val="24"/>
-          <w:szCs w:val="24"/>
-        </w:rPr>
-      </w:pPr>
-      <w:r>
-        <w:rPr>
-          <w:sz w:val="24"/>
-          <w:szCs w:val="24"/>
-        </w:rPr>
-        <w:t>Så begynte arbeidet på javascriptet, det første som ble gjort var å legge inn all JSON dataen i en variabel kalt data</w:t>
-      </w:r>
-      <w:r>
-        <w:rPr>
-          <w:sz w:val="24"/>
-          <w:szCs w:val="24"/>
-        </w:rPr>
-        <w:t xml:space="preserve"> i objekt.js</w:t>
-      </w:r>
-      <w:r>
-        <w:rPr>
-          <w:sz w:val="24"/>
-          <w:szCs w:val="24"/>
-        </w:rPr>
-        <w:t xml:space="preserve">. Så ble funksjonen </w:t>
-      </w:r>
-      <w:proofErr w:type="spellStart"/>
-      <w:r>
-        <w:rPr>
-          <w:sz w:val="24"/>
-          <w:szCs w:val="24"/>
-        </w:rPr>
-        <w:t>load</w:t>
-      </w:r>
-      <w:proofErr w:type="spellEnd"/>
-      <w:r>
-        <w:rPr>
-          <w:sz w:val="24"/>
-          <w:szCs w:val="24"/>
-        </w:rPr>
-        <w:t xml:space="preserve"> som vi hadde fra forrige del endret slik at JSON dataen blir </w:t>
-      </w:r>
-      <w:proofErr w:type="spellStart"/>
-      <w:r>
-        <w:rPr>
-          <w:sz w:val="24"/>
-          <w:szCs w:val="24"/>
-        </w:rPr>
-        <w:t>parset</w:t>
-      </w:r>
-      <w:proofErr w:type="spellEnd"/>
-      <w:r>
-        <w:rPr>
-          <w:sz w:val="24"/>
-          <w:szCs w:val="24"/>
-        </w:rPr>
-        <w:t xml:space="preserve"> og deretter iterert igjennom for å få skrivet ut en liste til toaletter.html som inneholder plassering og adresse av hvert objekt og i tillegg blir kartet skrevet ut med alle markørene. Både listen og markørene er nummererte. </w:t>
+        <w:t>Eirik Ahlsen, Kristoffer Marthinsen, Mikal Fuglestein, Morten Beyer</w:t>
       </w:r>
       <w:bookmarkStart w:id="0" w:name="_GoBack"/>
       <w:bookmarkEnd w:id="0"/>
+    </w:p>
+    <w:p>
+      <w:pPr>
+        <w:rPr>
+          <w:b/>
+          <w:sz w:val="24"/>
+          <w:szCs w:val="24"/>
+        </w:rPr>
+      </w:pPr>
+      <w:r>
+        <w:rPr>
+          <w:b/>
+          <w:sz w:val="24"/>
+          <w:szCs w:val="24"/>
+        </w:rPr>
+        <w:t>Toaletter.html</w:t>
+      </w:r>
+    </w:p>
+    <w:p>
+      <w:pPr>
+        <w:rPr>
+          <w:sz w:val="24"/>
+          <w:szCs w:val="24"/>
+        </w:rPr>
+      </w:pPr>
+      <w:hyperlink r:id="rId4" w:history="1">
+        <w:r>
+          <w:rPr>
+            <w:rStyle w:val="Hyperkobling"/>
+            <w:sz w:val="24"/>
+            <w:szCs w:val="24"/>
+          </w:rPr>
+          <w:t>http://wildboy.uib.no/~eah0</w:t>
+        </w:r>
+        <w:r>
+          <w:rPr>
+            <w:rStyle w:val="Hyperkobling"/>
+            <w:sz w:val="24"/>
+            <w:szCs w:val="24"/>
+          </w:rPr>
+          <w:t>0</w:t>
+        </w:r>
+        <w:r>
+          <w:rPr>
+            <w:rStyle w:val="Hyperkobling"/>
+            <w:sz w:val="24"/>
+            <w:szCs w:val="24"/>
+          </w:rPr>
+          <w:t>1/</w:t>
+        </w:r>
+      </w:hyperlink>
+    </w:p>
+    <w:p>
+      <w:pPr>
+        <w:rPr>
+          <w:sz w:val="24"/>
+          <w:szCs w:val="24"/>
+        </w:rPr>
+      </w:pPr>
+      <w:r>
+        <w:rPr>
+          <w:sz w:val="24"/>
+          <w:szCs w:val="24"/>
+        </w:rPr>
+        <w:t>Det første som ble gjort var å endre html slik at undersiden avansert søk ble lagt til med valgmulighetene som er spesifisert i oppgaven. Deretter rensket vi kode som ikke lengre skal tas i bruk, for eksempel å fjerne markørene på scriptet vi lagde til del 1 og endre litt html kode slik at siden er nå lagt for kule utesteder og offentlige toaletter. Så ble CSS’en endret slik at hver side tar i bruk flex, med kolonne eller wrap.  For øyeblikket er alt også sentrert.  Det er også et par media queries hvor den ene k</w:t>
+      </w:r>
+      <w:r>
+        <w:rPr>
+          <w:sz w:val="24"/>
+          <w:szCs w:val="24"/>
+        </w:rPr>
+        <w:t xml:space="preserve">assen får en display:block på </w:t>
+      </w:r>
+      <w:r>
+        <w:rPr>
+          <w:sz w:val="24"/>
+          <w:szCs w:val="24"/>
+        </w:rPr>
+        <w:t xml:space="preserve"> 700px slik at flex fjernes på «mer info om utesteder» og kartet får mindre height</w:t>
+      </w:r>
+      <w:r>
+        <w:rPr>
+          <w:sz w:val="24"/>
+          <w:szCs w:val="24"/>
+        </w:rPr>
+        <w:t xml:space="preserve"> slik at det tilpasses</w:t>
+      </w:r>
+      <w:r>
+        <w:rPr>
+          <w:sz w:val="24"/>
+          <w:szCs w:val="24"/>
+        </w:rPr>
+        <w:t xml:space="preserve">. </w:t>
+      </w:r>
+      <w:r>
+        <w:rPr>
+          <w:sz w:val="24"/>
+          <w:szCs w:val="24"/>
+        </w:rPr>
+        <w:t xml:space="preserve"> Navigasjonen sin padding blir også endret hvor paddingen til bunnen og a-</w:t>
+      </w:r>
+      <w:r>
+        <w:rPr>
+          <w:sz w:val="24"/>
+          <w:szCs w:val="24"/>
+        </w:rPr>
+        <w:t>tagene</w:t>
+      </w:r>
+      <w:r>
+        <w:rPr>
+          <w:sz w:val="24"/>
+          <w:szCs w:val="24"/>
+        </w:rPr>
+        <w:t xml:space="preserve"> sin margin til høyre minskes.</w:t>
+      </w:r>
+    </w:p>
+    <w:p>
+      <w:pPr>
+        <w:rPr>
+          <w:sz w:val="24"/>
+          <w:szCs w:val="24"/>
+        </w:rPr>
+      </w:pPr>
+      <w:r>
+        <w:rPr>
+          <w:sz w:val="24"/>
+          <w:szCs w:val="24"/>
+        </w:rPr>
+        <w:t>Så begynte arbeidet på javascriptet, det første som ble gjort var å legge inn all JSON dataen i en variabel kalt data</w:t>
+      </w:r>
+      <w:r>
+        <w:rPr>
+          <w:sz w:val="24"/>
+          <w:szCs w:val="24"/>
+        </w:rPr>
+        <w:t xml:space="preserve"> i objekt.js</w:t>
+      </w:r>
+      <w:r>
+        <w:rPr>
+          <w:sz w:val="24"/>
+          <w:szCs w:val="24"/>
+        </w:rPr>
+        <w:t xml:space="preserve">. Så ble funksjonen load som vi hadde fra forrige del endret slik at JSON dataen blir parset og deretter iterert igjennom for å få skrivet ut en liste til toaletter.html som inneholder plassering og adresse av hvert objekt og i tillegg blir kartet skrevet ut med alle markørene. Både listen og markørene er nummererte. </w:t>
+      </w:r>
+    </w:p>
+    <w:p>
+      <w:pPr>
+        <w:rPr>
+          <w:sz w:val="24"/>
+          <w:szCs w:val="24"/>
+        </w:rPr>
+      </w:pPr>
+      <w:r>
+        <w:rPr>
+          <w:sz w:val="24"/>
+          <w:szCs w:val="24"/>
+        </w:rPr>
+        <w:t>Deretter fortsatte arbeidet på hurtigsøk funksjonen som tar inn uri’en til dokumentet, kjører regex på uri’en og lagrer resultatet i en tabell. Resultatet blir så søkt igjennom og matchet med json settet, f.eks søkes det igjennom hele lengden til resultat tabellen, hvis resultat matcher plassering så søkes det igjennom alt som er av index plassering og matcher en string etter kolon. Vi fant ikke ut hvordan man søker med drop down menyer(fra html) og derfor funker ikke tid og pris siden drop down menyene</w:t>
+      </w:r>
+      <w:r>
+        <w:rPr>
+          <w:sz w:val="24"/>
+          <w:szCs w:val="24"/>
+        </w:rPr>
+        <w:t>(fra avansert søk)</w:t>
+      </w:r>
+      <w:r>
+        <w:rPr>
+          <w:sz w:val="24"/>
+          <w:szCs w:val="24"/>
+        </w:rPr>
+        <w:t xml:space="preserve"> ikke genererer noe på uri’en. </w:t>
+      </w:r>
+    </w:p>
+    <w:p>
+      <w:pPr>
+        <w:rPr>
+          <w:sz w:val="24"/>
+          <w:szCs w:val="24"/>
+        </w:rPr>
+      </w:pPr>
+      <w:r>
+        <w:rPr>
+          <w:sz w:val="24"/>
+          <w:szCs w:val="24"/>
+        </w:rPr>
+        <w:t xml:space="preserve">For mer enn et alternativ som er valgt så </w:t>
+      </w:r>
+      <w:r>
+        <w:rPr>
+          <w:sz w:val="24"/>
+          <w:szCs w:val="24"/>
+        </w:rPr>
+        <w:t>itereres det igjennom tabellene og putter inn alternativene som er matchet inn en ny tabell,  find_common funksjonen er også rekursiv.</w:t>
+      </w:r>
+    </w:p>
+    <w:p>
+      <w:pPr>
+        <w:rPr>
+          <w:sz w:val="24"/>
+          <w:szCs w:val="24"/>
+        </w:rPr>
+      </w:pPr>
+      <w:r>
+        <w:rPr>
+          <w:sz w:val="24"/>
+          <w:szCs w:val="24"/>
+        </w:rPr>
+        <w:t>Avansert søk bygges videre på hurtigsøk og er ganske likt utenom at uri’en er litt annerledes og derfor så endret vi på regexen og kriteriene for matching er annerledes. For eksempel hvis mann er huket av så matches uri’en med at kjønnHerre er «on».</w:t>
+      </w:r>
     </w:p>
     <w:p>
       <w:pPr>
@@ -823,6 +711,29 @@
     <w:semiHidden/>
     <w:unhideWhenUsed/>
   </w:style>
+  <w:style w:type="character" w:styleId="Hyperkobling">
+    <w:name w:val="Hyperlink"/>
+    <w:basedOn w:val="Standardskriftforavsnitt"/>
+    <w:uiPriority w:val="99"/>
+    <w:unhideWhenUsed/>
+    <w:rsid w:val="00925EE3"/>
+    <w:rPr>
+      <w:color w:val="0563C1" w:themeColor="hyperlink"/>
+      <w:u w:val="single"/>
+    </w:rPr>
+  </w:style>
+  <w:style w:type="character" w:styleId="Fulgthyperkobling">
+    <w:name w:val="FollowedHyperlink"/>
+    <w:basedOn w:val="Standardskriftforavsnitt"/>
+    <w:uiPriority w:val="99"/>
+    <w:semiHidden/>
+    <w:unhideWhenUsed/>
+    <w:rsid w:val="00925EE3"/>
+    <w:rPr>
+      <w:color w:val="954F72" w:themeColor="followedHyperlink"/>
+      <w:u w:val="single"/>
+    </w:rPr>
+  </w:style>
 </w:styles>
 </file>
 

</xml_diff>

<commit_message>
fikset mappe ting og levert
</commit_message>
<xml_diff>
--- a/ObligDel2.docx
+++ b/ObligDel2.docx
@@ -35,8 +35,6 @@
         </w:rPr>
         <w:t>Eirik Ahlsen, Kristoffer Marthinsen, Mikal Fuglestein, Morten Beyer</w:t>
       </w:r>
-      <w:bookmarkStart w:id="0" w:name="_GoBack"/>
-      <w:bookmarkEnd w:id="0"/>
     </w:p>
     <w:p>
       <w:pPr>
@@ -56,36 +54,12 @@
       </w:r>
     </w:p>
     <w:p>
-      <w:pPr>
-        <w:rPr>
-          <w:sz w:val="24"/>
-          <w:szCs w:val="24"/>
-        </w:rPr>
-      </w:pPr>
       <w:hyperlink r:id="rId4" w:history="1">
         <w:r>
           <w:rPr>
             <w:rStyle w:val="Hyperkobling"/>
-            <w:sz w:val="24"/>
-            <w:szCs w:val="24"/>
           </w:rPr>
-          <w:t>http://wildboy.uib.no/~eah0</w:t>
-        </w:r>
-        <w:r>
-          <w:rPr>
-            <w:rStyle w:val="Hyperkobling"/>
-            <w:sz w:val="24"/>
-            <w:szCs w:val="24"/>
-          </w:rPr>
-          <w:t>0</w:t>
-        </w:r>
-        <w:r>
-          <w:rPr>
-            <w:rStyle w:val="Hyperkobling"/>
-            <w:sz w:val="24"/>
-            <w:szCs w:val="24"/>
-          </w:rPr>
-          <w:t>1/</w:t>
+          <w:t>http://wildboy.uib.no/~qaf006/</w:t>
         </w:r>
       </w:hyperlink>
     </w:p>
@@ -96,27 +70,134 @@
           <w:szCs w:val="24"/>
         </w:rPr>
       </w:pPr>
-      <w:r>
-        <w:rPr>
-          <w:sz w:val="24"/>
-          <w:szCs w:val="24"/>
-        </w:rPr>
-        <w:t>Det første som ble gjort var å endre html slik at undersiden avansert søk ble lagt til med valgmulighetene som er spesifisert i oppgaven. Deretter rensket vi kode som ikke lengre skal tas i bruk, for eksempel å fjerne markørene på scriptet vi lagde til del 1 og endre litt html kode slik at siden er nå lagt for kule utesteder og offentlige toaletter. Så ble CSS’en endret slik at hver side tar i bruk flex, med kolonne eller wrap.  For øyeblikket er alt også sentrert.  Det er også et par media queries hvor den ene k</w:t>
-      </w:r>
-      <w:r>
-        <w:rPr>
-          <w:sz w:val="24"/>
-          <w:szCs w:val="24"/>
-        </w:rPr>
-        <w:t xml:space="preserve">assen får en display:block på </w:t>
-      </w:r>
-      <w:r>
-        <w:rPr>
-          <w:sz w:val="24"/>
-          <w:szCs w:val="24"/>
-        </w:rPr>
-        <w:t xml:space="preserve"> 700px slik at flex fjernes på «mer info om utesteder» og kartet får mindre height</w:t>
-      </w:r>
+      <w:bookmarkStart w:id="0" w:name="_GoBack"/>
+      <w:bookmarkEnd w:id="0"/>
+      <w:r>
+        <w:rPr>
+          <w:sz w:val="24"/>
+          <w:szCs w:val="24"/>
+        </w:rPr>
+        <w:t xml:space="preserve">Det første som ble gjort var å endre html slik at undersiden avansert søk ble lagt til med valgmulighetene som er spesifisert i oppgaven. Deretter rensket vi kode som ikke lengre skal tas i bruk, for eksempel å fjerne markørene på scriptet vi lagde til del 1 og endre litt html kode slik at siden er nå lagt for kule utesteder og offentlige toaletter. Så ble </w:t>
+      </w:r>
+      <w:proofErr w:type="spellStart"/>
+      <w:r>
+        <w:rPr>
+          <w:sz w:val="24"/>
+          <w:szCs w:val="24"/>
+        </w:rPr>
+        <w:t>CSS’en</w:t>
+      </w:r>
+      <w:proofErr w:type="spellEnd"/>
+      <w:r>
+        <w:rPr>
+          <w:sz w:val="24"/>
+          <w:szCs w:val="24"/>
+        </w:rPr>
+        <w:t xml:space="preserve"> endret slik at hver side tar i bruk </w:t>
+      </w:r>
+      <w:proofErr w:type="spellStart"/>
+      <w:r>
+        <w:rPr>
+          <w:sz w:val="24"/>
+          <w:szCs w:val="24"/>
+        </w:rPr>
+        <w:t>flex</w:t>
+      </w:r>
+      <w:proofErr w:type="spellEnd"/>
+      <w:r>
+        <w:rPr>
+          <w:sz w:val="24"/>
+          <w:szCs w:val="24"/>
+        </w:rPr>
+        <w:t xml:space="preserve">, med kolonne eller </w:t>
+      </w:r>
+      <w:proofErr w:type="spellStart"/>
+      <w:r>
+        <w:rPr>
+          <w:sz w:val="24"/>
+          <w:szCs w:val="24"/>
+        </w:rPr>
+        <w:t>wrap</w:t>
+      </w:r>
+      <w:proofErr w:type="spellEnd"/>
+      <w:r>
+        <w:rPr>
+          <w:sz w:val="24"/>
+          <w:szCs w:val="24"/>
+        </w:rPr>
+        <w:t xml:space="preserve">.  For øyeblikket er alt også sentrert.  Det er også et par media </w:t>
+      </w:r>
+      <w:proofErr w:type="spellStart"/>
+      <w:r>
+        <w:rPr>
+          <w:sz w:val="24"/>
+          <w:szCs w:val="24"/>
+        </w:rPr>
+        <w:t>queries</w:t>
+      </w:r>
+      <w:proofErr w:type="spellEnd"/>
+      <w:r>
+        <w:rPr>
+          <w:sz w:val="24"/>
+          <w:szCs w:val="24"/>
+        </w:rPr>
+        <w:t xml:space="preserve"> hvor den ene k</w:t>
+      </w:r>
+      <w:r>
+        <w:rPr>
+          <w:sz w:val="24"/>
+          <w:szCs w:val="24"/>
+        </w:rPr>
+        <w:t xml:space="preserve">assen får en </w:t>
+      </w:r>
+      <w:proofErr w:type="spellStart"/>
+      <w:r>
+        <w:rPr>
+          <w:sz w:val="24"/>
+          <w:szCs w:val="24"/>
+        </w:rPr>
+        <w:t>display:block</w:t>
+      </w:r>
+      <w:proofErr w:type="spellEnd"/>
+      <w:r>
+        <w:rPr>
+          <w:sz w:val="24"/>
+          <w:szCs w:val="24"/>
+        </w:rPr>
+        <w:t xml:space="preserve"> på </w:t>
+      </w:r>
+      <w:r>
+        <w:rPr>
+          <w:sz w:val="24"/>
+          <w:szCs w:val="24"/>
+        </w:rPr>
+        <w:t xml:space="preserve"> 700px slik at </w:t>
+      </w:r>
+      <w:proofErr w:type="spellStart"/>
+      <w:r>
+        <w:rPr>
+          <w:sz w:val="24"/>
+          <w:szCs w:val="24"/>
+        </w:rPr>
+        <w:t>flex</w:t>
+      </w:r>
+      <w:proofErr w:type="spellEnd"/>
+      <w:r>
+        <w:rPr>
+          <w:sz w:val="24"/>
+          <w:szCs w:val="24"/>
+        </w:rPr>
+        <w:t xml:space="preserve"> fjernes på «mer info om utesteder» og kartet får mindre </w:t>
+      </w:r>
+      <w:proofErr w:type="spellStart"/>
+      <w:r>
+        <w:rPr>
+          <w:sz w:val="24"/>
+          <w:szCs w:val="24"/>
+        </w:rPr>
+        <w:t>height</w:t>
+      </w:r>
+      <w:proofErr w:type="spellEnd"/>
       <w:r>
         <w:rPr>
           <w:sz w:val="24"/>
@@ -136,7 +217,39 @@
           <w:sz w:val="24"/>
           <w:szCs w:val="24"/>
         </w:rPr>
-        <w:t xml:space="preserve"> Navigasjonen sin padding blir også endret hvor paddingen til bunnen og a-</w:t>
+        <w:t xml:space="preserve"> Navigasjonen sin </w:t>
+      </w:r>
+      <w:proofErr w:type="spellStart"/>
+      <w:r>
+        <w:rPr>
+          <w:sz w:val="24"/>
+          <w:szCs w:val="24"/>
+        </w:rPr>
+        <w:t>padding</w:t>
+      </w:r>
+      <w:proofErr w:type="spellEnd"/>
+      <w:r>
+        <w:rPr>
+          <w:sz w:val="24"/>
+          <w:szCs w:val="24"/>
+        </w:rPr>
+        <w:t xml:space="preserve"> blir også endret hvor </w:t>
+      </w:r>
+      <w:proofErr w:type="spellStart"/>
+      <w:r>
+        <w:rPr>
+          <w:sz w:val="24"/>
+          <w:szCs w:val="24"/>
+        </w:rPr>
+        <w:t>paddingen</w:t>
+      </w:r>
+      <w:proofErr w:type="spellEnd"/>
+      <w:r>
+        <w:rPr>
+          <w:sz w:val="24"/>
+          <w:szCs w:val="24"/>
+        </w:rPr>
+        <w:t xml:space="preserve"> til bunnen og a-</w:t>
       </w:r>
       <w:r>
         <w:rPr>
@@ -179,7 +292,39 @@
           <w:sz w:val="24"/>
           <w:szCs w:val="24"/>
         </w:rPr>
-        <w:t xml:space="preserve">. Så ble funksjonen load som vi hadde fra forrige del endret slik at JSON dataen blir parset og deretter iterert igjennom for å få skrivet ut en liste til toaletter.html som inneholder plassering og adresse av hvert objekt og i tillegg blir kartet skrevet ut med alle markørene. Både listen og markørene er nummererte. </w:t>
+        <w:t xml:space="preserve">. Så ble funksjonen </w:t>
+      </w:r>
+      <w:proofErr w:type="spellStart"/>
+      <w:r>
+        <w:rPr>
+          <w:sz w:val="24"/>
+          <w:szCs w:val="24"/>
+        </w:rPr>
+        <w:t>load</w:t>
+      </w:r>
+      <w:proofErr w:type="spellEnd"/>
+      <w:r>
+        <w:rPr>
+          <w:sz w:val="24"/>
+          <w:szCs w:val="24"/>
+        </w:rPr>
+        <w:t xml:space="preserve"> som vi hadde fra forrige del endret slik at JSON dataen blir </w:t>
+      </w:r>
+      <w:proofErr w:type="spellStart"/>
+      <w:r>
+        <w:rPr>
+          <w:sz w:val="24"/>
+          <w:szCs w:val="24"/>
+        </w:rPr>
+        <w:t>parset</w:t>
+      </w:r>
+      <w:proofErr w:type="spellEnd"/>
+      <w:r>
+        <w:rPr>
+          <w:sz w:val="24"/>
+          <w:szCs w:val="24"/>
+        </w:rPr>
+        <w:t xml:space="preserve"> og deretter iterert igjennom for å få skrivet ut en liste til toaletter.html som inneholder plassering og adresse av hvert objekt og i tillegg blir kartet skrevet ut med alle markørene. Både listen og markørene er nummererte. </w:t>
       </w:r>
     </w:p>
     <w:p>
@@ -194,7 +339,183 @@
           <w:sz w:val="24"/>
           <w:szCs w:val="24"/>
         </w:rPr>
-        <w:t>Deretter fortsatte arbeidet på hurtigsøk funksjonen som tar inn uri’en til dokumentet, kjører regex på uri’en og lagrer resultatet i en tabell. Resultatet blir så søkt igjennom og matchet med json settet, f.eks søkes det igjennom hele lengden til resultat tabellen, hvis resultat matcher plassering så søkes det igjennom alt som er av index plassering og matcher en string etter kolon. Vi fant ikke ut hvordan man søker med drop down menyer(fra html) og derfor funker ikke tid og pris siden drop down menyene</w:t>
+        <w:t xml:space="preserve">Deretter fortsatte arbeidet på hurtigsøk funksjonen som tar inn </w:t>
+      </w:r>
+      <w:proofErr w:type="spellStart"/>
+      <w:r>
+        <w:rPr>
+          <w:sz w:val="24"/>
+          <w:szCs w:val="24"/>
+        </w:rPr>
+        <w:t>uri’en</w:t>
+      </w:r>
+      <w:proofErr w:type="spellEnd"/>
+      <w:r>
+        <w:rPr>
+          <w:sz w:val="24"/>
+          <w:szCs w:val="24"/>
+        </w:rPr>
+        <w:t xml:space="preserve"> til dokumentet, kjører </w:t>
+      </w:r>
+      <w:proofErr w:type="spellStart"/>
+      <w:r>
+        <w:rPr>
+          <w:sz w:val="24"/>
+          <w:szCs w:val="24"/>
+        </w:rPr>
+        <w:t>regex</w:t>
+      </w:r>
+      <w:proofErr w:type="spellEnd"/>
+      <w:r>
+        <w:rPr>
+          <w:sz w:val="24"/>
+          <w:szCs w:val="24"/>
+        </w:rPr>
+        <w:t xml:space="preserve"> på </w:t>
+      </w:r>
+      <w:proofErr w:type="spellStart"/>
+      <w:r>
+        <w:rPr>
+          <w:sz w:val="24"/>
+          <w:szCs w:val="24"/>
+        </w:rPr>
+        <w:t>uri’en</w:t>
+      </w:r>
+      <w:proofErr w:type="spellEnd"/>
+      <w:r>
+        <w:rPr>
+          <w:sz w:val="24"/>
+          <w:szCs w:val="24"/>
+        </w:rPr>
+        <w:t xml:space="preserve"> og lagrer resultatet i en tabell. Resultatet blir så søkt igjennom og matchet med </w:t>
+      </w:r>
+      <w:proofErr w:type="spellStart"/>
+      <w:r>
+        <w:rPr>
+          <w:sz w:val="24"/>
+          <w:szCs w:val="24"/>
+        </w:rPr>
+        <w:t>json</w:t>
+      </w:r>
+      <w:proofErr w:type="spellEnd"/>
+      <w:r>
+        <w:rPr>
+          <w:sz w:val="24"/>
+          <w:szCs w:val="24"/>
+        </w:rPr>
+        <w:t xml:space="preserve"> settet, </w:t>
+      </w:r>
+      <w:proofErr w:type="spellStart"/>
+      <w:r>
+        <w:rPr>
+          <w:sz w:val="24"/>
+          <w:szCs w:val="24"/>
+        </w:rPr>
+        <w:t>f.eks</w:t>
+      </w:r>
+      <w:proofErr w:type="spellEnd"/>
+      <w:r>
+        <w:rPr>
+          <w:sz w:val="24"/>
+          <w:szCs w:val="24"/>
+        </w:rPr>
+        <w:t xml:space="preserve"> søkes det igjennom hele lengden til resultat tabellen, hvis resultat matcher plassering så søkes det igjennom alt som er av </w:t>
+      </w:r>
+      <w:proofErr w:type="spellStart"/>
+      <w:r>
+        <w:rPr>
+          <w:sz w:val="24"/>
+          <w:szCs w:val="24"/>
+        </w:rPr>
+        <w:t>index</w:t>
+      </w:r>
+      <w:proofErr w:type="spellEnd"/>
+      <w:r>
+        <w:rPr>
+          <w:sz w:val="24"/>
+          <w:szCs w:val="24"/>
+        </w:rPr>
+        <w:t xml:space="preserve"> plassering og matcher en </w:t>
+      </w:r>
+      <w:proofErr w:type="spellStart"/>
+      <w:r>
+        <w:rPr>
+          <w:sz w:val="24"/>
+          <w:szCs w:val="24"/>
+        </w:rPr>
+        <w:t>string</w:t>
+      </w:r>
+      <w:proofErr w:type="spellEnd"/>
+      <w:r>
+        <w:rPr>
+          <w:sz w:val="24"/>
+          <w:szCs w:val="24"/>
+        </w:rPr>
+        <w:t xml:space="preserve"> etter kolon. Vi fant ikke ut hvordan man søker med </w:t>
+      </w:r>
+      <w:proofErr w:type="spellStart"/>
+      <w:r>
+        <w:rPr>
+          <w:sz w:val="24"/>
+          <w:szCs w:val="24"/>
+        </w:rPr>
+        <w:t>drop</w:t>
+      </w:r>
+      <w:proofErr w:type="spellEnd"/>
+      <w:r>
+        <w:rPr>
+          <w:sz w:val="24"/>
+          <w:szCs w:val="24"/>
+        </w:rPr>
+        <w:t xml:space="preserve"> </w:t>
+      </w:r>
+      <w:proofErr w:type="spellStart"/>
+      <w:r>
+        <w:rPr>
+          <w:sz w:val="24"/>
+          <w:szCs w:val="24"/>
+        </w:rPr>
+        <w:t>down</w:t>
+      </w:r>
+      <w:proofErr w:type="spellEnd"/>
+      <w:r>
+        <w:rPr>
+          <w:sz w:val="24"/>
+          <w:szCs w:val="24"/>
+        </w:rPr>
+        <w:t xml:space="preserve"> menyer(fra html) og derfor funker ikke tid og pris siden </w:t>
+      </w:r>
+      <w:proofErr w:type="spellStart"/>
+      <w:r>
+        <w:rPr>
+          <w:sz w:val="24"/>
+          <w:szCs w:val="24"/>
+        </w:rPr>
+        <w:t>drop</w:t>
+      </w:r>
+      <w:proofErr w:type="spellEnd"/>
+      <w:r>
+        <w:rPr>
+          <w:sz w:val="24"/>
+          <w:szCs w:val="24"/>
+        </w:rPr>
+        <w:t xml:space="preserve"> </w:t>
+      </w:r>
+      <w:proofErr w:type="spellStart"/>
+      <w:r>
+        <w:rPr>
+          <w:sz w:val="24"/>
+          <w:szCs w:val="24"/>
+        </w:rPr>
+        <w:t>down</w:t>
+      </w:r>
+      <w:proofErr w:type="spellEnd"/>
+      <w:r>
+        <w:rPr>
+          <w:sz w:val="24"/>
+          <w:szCs w:val="24"/>
+        </w:rPr>
+        <w:t xml:space="preserve"> menyene</w:t>
       </w:r>
       <w:r>
         <w:rPr>
@@ -208,7 +529,23 @@
           <w:sz w:val="24"/>
           <w:szCs w:val="24"/>
         </w:rPr>
-        <w:t xml:space="preserve"> ikke genererer noe på uri’en. </w:t>
+        <w:t xml:space="preserve"> ikke genererer noe på </w:t>
+      </w:r>
+      <w:proofErr w:type="spellStart"/>
+      <w:r>
+        <w:rPr>
+          <w:sz w:val="24"/>
+          <w:szCs w:val="24"/>
+        </w:rPr>
+        <w:t>uri’en</w:t>
+      </w:r>
+      <w:proofErr w:type="spellEnd"/>
+      <w:r>
+        <w:rPr>
+          <w:sz w:val="24"/>
+          <w:szCs w:val="24"/>
+        </w:rPr>
+        <w:t xml:space="preserve">. </w:t>
       </w:r>
     </w:p>
     <w:p>
@@ -230,7 +567,23 @@
           <w:sz w:val="24"/>
           <w:szCs w:val="24"/>
         </w:rPr>
-        <w:t>itereres det igjennom tabellene og putter inn alternativene som er matchet inn en ny tabell,  find_common funksjonen er også rekursiv.</w:t>
+        <w:t xml:space="preserve">itereres det igjennom tabellene og putter inn alternativene som er matchet inn en ny tabell,  </w:t>
+      </w:r>
+      <w:proofErr w:type="spellStart"/>
+      <w:r>
+        <w:rPr>
+          <w:sz w:val="24"/>
+          <w:szCs w:val="24"/>
+        </w:rPr>
+        <w:t>find_common</w:t>
+      </w:r>
+      <w:proofErr w:type="spellEnd"/>
+      <w:r>
+        <w:rPr>
+          <w:sz w:val="24"/>
+          <w:szCs w:val="24"/>
+        </w:rPr>
+        <w:t xml:space="preserve"> funksjonen er også rekursiv.</w:t>
       </w:r>
     </w:p>
     <w:p>
@@ -245,7 +598,103 @@
           <w:sz w:val="24"/>
           <w:szCs w:val="24"/>
         </w:rPr>
-        <w:t>Avansert søk bygges videre på hurtigsøk og er ganske likt utenom at uri’en er litt annerledes og derfor så endret vi på regexen og kriteriene for matching er annerledes. For eksempel hvis mann er huket av så matches uri’en med at kjønnHerre er «on».</w:t>
+        <w:t xml:space="preserve">Avansert søk bygges videre på hurtigsøk og er ganske likt utenom at </w:t>
+      </w:r>
+      <w:proofErr w:type="spellStart"/>
+      <w:r>
+        <w:rPr>
+          <w:sz w:val="24"/>
+          <w:szCs w:val="24"/>
+        </w:rPr>
+        <w:t>uri’en</w:t>
+      </w:r>
+      <w:proofErr w:type="spellEnd"/>
+      <w:r>
+        <w:rPr>
+          <w:sz w:val="24"/>
+          <w:szCs w:val="24"/>
+        </w:rPr>
+        <w:t xml:space="preserve"> er litt annerledes og derfor så endret vi på </w:t>
+      </w:r>
+      <w:proofErr w:type="spellStart"/>
+      <w:r>
+        <w:rPr>
+          <w:sz w:val="24"/>
+          <w:szCs w:val="24"/>
+        </w:rPr>
+        <w:t>regexen</w:t>
+      </w:r>
+      <w:proofErr w:type="spellEnd"/>
+      <w:r>
+        <w:rPr>
+          <w:sz w:val="24"/>
+          <w:szCs w:val="24"/>
+        </w:rPr>
+        <w:t xml:space="preserve"> og kriteriene for matching er annerledes. For eksempel hvis </w:t>
+      </w:r>
+      <w:proofErr w:type="spellStart"/>
+      <w:r>
+        <w:rPr>
+          <w:sz w:val="24"/>
+          <w:szCs w:val="24"/>
+        </w:rPr>
+        <w:t>mann</w:t>
+      </w:r>
+      <w:proofErr w:type="spellEnd"/>
+      <w:r>
+        <w:rPr>
+          <w:sz w:val="24"/>
+          <w:szCs w:val="24"/>
+        </w:rPr>
+        <w:t xml:space="preserve"> er huket av så matches </w:t>
+      </w:r>
+      <w:proofErr w:type="spellStart"/>
+      <w:r>
+        <w:rPr>
+          <w:sz w:val="24"/>
+          <w:szCs w:val="24"/>
+        </w:rPr>
+        <w:t>uri’en</w:t>
+      </w:r>
+      <w:proofErr w:type="spellEnd"/>
+      <w:r>
+        <w:rPr>
+          <w:sz w:val="24"/>
+          <w:szCs w:val="24"/>
+        </w:rPr>
+        <w:t xml:space="preserve"> med at </w:t>
+      </w:r>
+      <w:proofErr w:type="spellStart"/>
+      <w:r>
+        <w:rPr>
+          <w:sz w:val="24"/>
+          <w:szCs w:val="24"/>
+        </w:rPr>
+        <w:t>kjønnHerre</w:t>
+      </w:r>
+      <w:proofErr w:type="spellEnd"/>
+      <w:r>
+        <w:rPr>
+          <w:sz w:val="24"/>
+          <w:szCs w:val="24"/>
+        </w:rPr>
+        <w:t xml:space="preserve"> er «</w:t>
+      </w:r>
+      <w:proofErr w:type="spellStart"/>
+      <w:r>
+        <w:rPr>
+          <w:sz w:val="24"/>
+          <w:szCs w:val="24"/>
+        </w:rPr>
+        <w:t>on</w:t>
+      </w:r>
+      <w:proofErr w:type="spellEnd"/>
+      <w:r>
+        <w:rPr>
+          <w:sz w:val="24"/>
+          <w:szCs w:val="24"/>
+        </w:rPr>
+        <w:t>».</w:t>
       </w:r>
     </w:p>
     <w:p>

</xml_diff>